<commit_message>
Actualizacion de manual, fin git bash
</commit_message>
<xml_diff>
--- a/Manual git.docx
+++ b/Manual git.docx
@@ -587,6 +587,15 @@
         </w:rPr>
         <w:t xml:space="preserve"> primero deberemos añadir los ficheros que tengamos en el proyecto, en mi caso solo tengo un Index.html</w:t>
       </w:r>
+      <w:r>
+        <w:rPr>
+          <w:rFonts w:asciiTheme="minorHAnsi" w:eastAsiaTheme="minorHAnsi" w:hAnsiTheme="minorHAnsi" w:cstheme="minorBidi"/>
+          <w:sz w:val="24"/>
+          <w:szCs w:val="22"/>
+          <w:lang w:eastAsia="en-US"/>
+        </w:rPr>
+        <w:t xml:space="preserve"> y el manual.</w:t>
+      </w:r>
     </w:p>
     <w:p>
       <w:pPr>
@@ -620,7 +629,43 @@
           <w:sz w:val="24"/>
           <w:lang w:val="en-US"/>
         </w:rPr>
-        <w:t>" seguidamente hacemos un commit: "</w:t>
+        <w:t>"</w:t>
+      </w:r>
+      <w:r>
+        <w:rPr>
+          <w:sz w:val="24"/>
+          <w:lang w:val="en-US"/>
+        </w:rPr>
+        <w:t xml:space="preserve"> y </w:t>
+      </w:r>
+      <w:r>
+        <w:rPr>
+          <w:sz w:val="24"/>
+          <w:lang w:val="en-US"/>
+        </w:rPr>
+        <w:t>"</w:t>
+      </w:r>
+      <w:r>
+        <w:rPr>
+          <w:b/>
+          <w:sz w:val="24"/>
+          <w:lang w:val="en-US"/>
+        </w:rPr>
+        <w:t>git add 'Manual git.docx'</w:t>
+      </w:r>
+      <w:r>
+        <w:rPr>
+          <w:sz w:val="24"/>
+          <w:lang w:val="en-US"/>
+        </w:rPr>
+        <w:t xml:space="preserve">" </w:t>
+      </w:r>
+      <w:r>
+        <w:rPr>
+          <w:sz w:val="24"/>
+          <w:lang w:val="en-US"/>
+        </w:rPr>
+        <w:t xml:space="preserve"> seguidamente hacemos un commit: "</w:t>
       </w:r>
       <w:r>
         <w:rPr>
@@ -891,72 +936,19 @@
         <w:pStyle w:val="HTMLconformatoprevio"/>
         <w:rPr>
           <w:rFonts w:asciiTheme="minorHAnsi" w:eastAsiaTheme="minorHAnsi" w:hAnsiTheme="minorHAnsi" w:cstheme="minorBidi"/>
-          <w:b/>
-          <w:sz w:val="32"/>
-          <w:szCs w:val="22"/>
-          <w:lang w:eastAsia="en-US"/>
-        </w:rPr>
-      </w:pPr>
-      <w:r>
-        <w:rPr>
-          <w:rFonts w:asciiTheme="minorHAnsi" w:eastAsiaTheme="minorHAnsi" w:hAnsiTheme="minorHAnsi" w:cstheme="minorBidi"/>
-          <w:b/>
-          <w:sz w:val="32"/>
-          <w:szCs w:val="22"/>
-          <w:lang w:eastAsia="en-US"/>
-        </w:rPr>
-        <w:t>Tercer punto, actualizaciones.</w:t>
-      </w:r>
-    </w:p>
-    <w:p>
-      <w:pPr>
-        <w:pStyle w:val="HTMLconformatoprevio"/>
-        <w:rPr>
-          <w:rFonts w:asciiTheme="minorHAnsi" w:eastAsiaTheme="minorHAnsi" w:hAnsiTheme="minorHAnsi" w:cstheme="minorBidi"/>
           <w:sz w:val="22"/>
           <w:szCs w:val="22"/>
           <w:lang w:eastAsia="en-US"/>
         </w:rPr>
       </w:pPr>
-    </w:p>
-    <w:p>
-      <w:pPr>
-        <w:pStyle w:val="HTMLconformatoprevio"/>
+      <w:r>
         <w:rPr>
           <w:rFonts w:asciiTheme="minorHAnsi" w:eastAsiaTheme="minorHAnsi" w:hAnsiTheme="minorHAnsi" w:cstheme="minorBidi"/>
           <w:sz w:val="22"/>
           <w:szCs w:val="22"/>
           <w:lang w:eastAsia="en-US"/>
         </w:rPr>
-      </w:pPr>
-      <w:r>
-        <w:rPr>
-          <w:rFonts w:asciiTheme="minorHAnsi" w:eastAsiaTheme="minorHAnsi" w:hAnsiTheme="minorHAnsi" w:cstheme="minorBidi"/>
-          <w:sz w:val="22"/>
-          <w:szCs w:val="22"/>
-          <w:lang w:eastAsia="en-US"/>
-        </w:rPr>
-        <w:t>Segun vaya modificandose el proyecto se podra ir sincronizando con github.</w:t>
-      </w:r>
-    </w:p>
-    <w:p>
-      <w:pPr>
-        <w:pStyle w:val="HTMLconformatoprevio"/>
-        <w:rPr>
-          <w:rFonts w:asciiTheme="minorHAnsi" w:eastAsiaTheme="minorHAnsi" w:hAnsiTheme="minorHAnsi" w:cstheme="minorBidi"/>
-          <w:sz w:val="22"/>
-          <w:szCs w:val="22"/>
-          <w:lang w:eastAsia="en-US"/>
-        </w:rPr>
-      </w:pPr>
-      <w:r>
-        <w:rPr>
-          <w:rFonts w:asciiTheme="minorHAnsi" w:eastAsiaTheme="minorHAnsi" w:hAnsiTheme="minorHAnsi" w:cstheme="minorBidi"/>
-          <w:sz w:val="22"/>
-          <w:szCs w:val="22"/>
-          <w:lang w:eastAsia="en-US"/>
-        </w:rPr>
-        <w:t>Una vez el proyecto de la carpeta local tenga actualizaciones en git bash escribimos el comando "git status"</w:t>
+        <w:t>En la pagina de nuestro proyecto de github podemos confirmar nuestros cambios.</w:t>
       </w:r>
     </w:p>
     <w:p>
@@ -978,9 +970,858 @@
         </w:rPr>
         <w:drawing>
           <wp:inline distT="0" distB="0" distL="0" distR="0">
-            <wp:extent cx="5400040" cy="3241675"/>
+            <wp:extent cx="5400040" cy="989965"/>
             <wp:effectExtent l="19050" t="0" r="0" b="0"/>
-            <wp:docPr id="5" name="4 Imagen" descr="5.PNG"/>
+            <wp:docPr id="9" name="8 Imagen" descr="10.PNG"/>
+            <wp:cNvGraphicFramePr>
+              <a:graphicFrameLocks xmlns:a="http://schemas.openxmlformats.org/drawingml/2006/main" noChangeAspect="1"/>
+            </wp:cNvGraphicFramePr>
+            <a:graphic xmlns:a="http://schemas.openxmlformats.org/drawingml/2006/main">
+              <a:graphicData uri="http://schemas.openxmlformats.org/drawingml/2006/picture">
+                <pic:pic xmlns:pic="http://schemas.openxmlformats.org/drawingml/2006/picture">
+                  <pic:nvPicPr>
+                    <pic:cNvPr id="0" name="10.PNG"/>
+                    <pic:cNvPicPr/>
+                  </pic:nvPicPr>
+                  <pic:blipFill>
+                    <a:blip r:embed="rId13"/>
+                    <a:stretch>
+                      <a:fillRect/>
+                    </a:stretch>
+                  </pic:blipFill>
+                  <pic:spPr>
+                    <a:xfrm>
+                      <a:off x="0" y="0"/>
+                      <a:ext cx="5400040" cy="989965"/>
+                    </a:xfrm>
+                    <a:prstGeom prst="rect">
+                      <a:avLst/>
+                    </a:prstGeom>
+                  </pic:spPr>
+                </pic:pic>
+              </a:graphicData>
+            </a:graphic>
+          </wp:inline>
+        </w:drawing>
+      </w:r>
+    </w:p>
+    <w:p>
+      <w:pPr>
+        <w:rPr>
+          <w:b/>
+          <w:sz w:val="32"/>
+        </w:rPr>
+      </w:pPr>
+      <w:r>
+        <w:rPr>
+          <w:b/>
+          <w:sz w:val="32"/>
+        </w:rPr>
+        <w:br w:type="page"/>
+      </w:r>
+    </w:p>
+    <w:p>
+      <w:pPr>
+        <w:pStyle w:val="HTMLconformatoprevio"/>
+        <w:rPr>
+          <w:rFonts w:asciiTheme="minorHAnsi" w:eastAsiaTheme="minorHAnsi" w:hAnsiTheme="minorHAnsi" w:cstheme="minorBidi"/>
+          <w:b/>
+          <w:sz w:val="32"/>
+          <w:szCs w:val="22"/>
+          <w:lang w:eastAsia="en-US"/>
+        </w:rPr>
+      </w:pPr>
+      <w:r>
+        <w:rPr>
+          <w:rFonts w:asciiTheme="minorHAnsi" w:eastAsiaTheme="minorHAnsi" w:hAnsiTheme="minorHAnsi" w:cstheme="minorBidi"/>
+          <w:b/>
+          <w:sz w:val="32"/>
+          <w:szCs w:val="22"/>
+          <w:lang w:eastAsia="en-US"/>
+        </w:rPr>
+        <w:lastRenderedPageBreak/>
+        <w:t>Tercer punto, actualizaciones.</w:t>
+      </w:r>
+    </w:p>
+    <w:p>
+      <w:pPr>
+        <w:pStyle w:val="HTMLconformatoprevio"/>
+        <w:rPr>
+          <w:rFonts w:asciiTheme="minorHAnsi" w:eastAsiaTheme="minorHAnsi" w:hAnsiTheme="minorHAnsi" w:cstheme="minorBidi"/>
+          <w:sz w:val="22"/>
+          <w:szCs w:val="22"/>
+          <w:lang w:eastAsia="en-US"/>
+        </w:rPr>
+      </w:pPr>
+    </w:p>
+    <w:p>
+      <w:pPr>
+        <w:pStyle w:val="HTMLconformatoprevio"/>
+        <w:rPr>
+          <w:rFonts w:asciiTheme="minorHAnsi" w:eastAsiaTheme="minorHAnsi" w:hAnsiTheme="minorHAnsi" w:cstheme="minorBidi"/>
+          <w:sz w:val="22"/>
+          <w:szCs w:val="22"/>
+          <w:lang w:eastAsia="en-US"/>
+        </w:rPr>
+      </w:pPr>
+      <w:r>
+        <w:rPr>
+          <w:rFonts w:asciiTheme="minorHAnsi" w:eastAsiaTheme="minorHAnsi" w:hAnsiTheme="minorHAnsi" w:cstheme="minorBidi"/>
+          <w:sz w:val="22"/>
+          <w:szCs w:val="22"/>
+          <w:lang w:eastAsia="en-US"/>
+        </w:rPr>
+        <w:t>Segun vaya modificandose el proyecto se podra ir sincronizando con github.</w:t>
+      </w:r>
+    </w:p>
+    <w:p>
+      <w:pPr>
+        <w:pStyle w:val="HTMLconformatoprevio"/>
+        <w:rPr>
+          <w:rFonts w:asciiTheme="minorHAnsi" w:eastAsiaTheme="minorHAnsi" w:hAnsiTheme="minorHAnsi" w:cstheme="minorBidi"/>
+          <w:sz w:val="22"/>
+          <w:szCs w:val="22"/>
+          <w:lang w:eastAsia="en-US"/>
+        </w:rPr>
+      </w:pPr>
+      <w:r>
+        <w:rPr>
+          <w:rFonts w:asciiTheme="minorHAnsi" w:eastAsiaTheme="minorHAnsi" w:hAnsiTheme="minorHAnsi" w:cstheme="minorBidi"/>
+          <w:sz w:val="22"/>
+          <w:szCs w:val="22"/>
+          <w:lang w:eastAsia="en-US"/>
+        </w:rPr>
+        <w:t>Una vez el proyecto de la carpeta local tenga actualizaciones en git bash escribimos el comando "</w:t>
+      </w:r>
+      <w:r>
+        <w:rPr>
+          <w:rFonts w:asciiTheme="minorHAnsi" w:eastAsiaTheme="minorHAnsi" w:hAnsiTheme="minorHAnsi" w:cstheme="minorBidi"/>
+          <w:b/>
+          <w:sz w:val="22"/>
+          <w:szCs w:val="22"/>
+          <w:lang w:eastAsia="en-US"/>
+        </w:rPr>
+        <w:t>git status</w:t>
+      </w:r>
+      <w:r>
+        <w:rPr>
+          <w:rFonts w:asciiTheme="minorHAnsi" w:eastAsiaTheme="minorHAnsi" w:hAnsiTheme="minorHAnsi" w:cstheme="minorBidi"/>
+          <w:sz w:val="22"/>
+          <w:szCs w:val="22"/>
+          <w:lang w:eastAsia="en-US"/>
+        </w:rPr>
+        <w:t>"</w:t>
+      </w:r>
+    </w:p>
+    <w:p>
+      <w:pPr>
+        <w:pStyle w:val="HTMLconformatoprevio"/>
+        <w:rPr>
+          <w:rFonts w:asciiTheme="minorHAnsi" w:eastAsiaTheme="minorHAnsi" w:hAnsiTheme="minorHAnsi" w:cstheme="minorBidi"/>
+          <w:sz w:val="22"/>
+          <w:szCs w:val="22"/>
+          <w:lang w:eastAsia="en-US"/>
+        </w:rPr>
+      </w:pPr>
+      <w:r>
+        <w:rPr>
+          <w:rFonts w:asciiTheme="minorHAnsi" w:eastAsiaTheme="minorHAnsi" w:hAnsiTheme="minorHAnsi" w:cstheme="minorBidi"/>
+          <w:noProof/>
+          <w:sz w:val="22"/>
+          <w:szCs w:val="22"/>
+        </w:rPr>
+        <w:drawing>
+          <wp:inline distT="0" distB="0" distL="0" distR="0">
+            <wp:extent cx="5400040" cy="3444875"/>
+            <wp:effectExtent l="19050" t="0" r="0" b="0"/>
+            <wp:docPr id="10" name="9 Imagen" descr="11.PNG"/>
+            <wp:cNvGraphicFramePr>
+              <a:graphicFrameLocks xmlns:a="http://schemas.openxmlformats.org/drawingml/2006/main" noChangeAspect="1"/>
+            </wp:cNvGraphicFramePr>
+            <a:graphic xmlns:a="http://schemas.openxmlformats.org/drawingml/2006/main">
+              <a:graphicData uri="http://schemas.openxmlformats.org/drawingml/2006/picture">
+                <pic:pic xmlns:pic="http://schemas.openxmlformats.org/drawingml/2006/picture">
+                  <pic:nvPicPr>
+                    <pic:cNvPr id="0" name="11.PNG"/>
+                    <pic:cNvPicPr/>
+                  </pic:nvPicPr>
+                  <pic:blipFill>
+                    <a:blip r:embed="rId14"/>
+                    <a:stretch>
+                      <a:fillRect/>
+                    </a:stretch>
+                  </pic:blipFill>
+                  <pic:spPr>
+                    <a:xfrm>
+                      <a:off x="0" y="0"/>
+                      <a:ext cx="5400040" cy="3444875"/>
+                    </a:xfrm>
+                    <a:prstGeom prst="rect">
+                      <a:avLst/>
+                    </a:prstGeom>
+                  </pic:spPr>
+                </pic:pic>
+              </a:graphicData>
+            </a:graphic>
+          </wp:inline>
+        </w:drawing>
+      </w:r>
+    </w:p>
+    <w:p>
+      <w:pPr>
+        <w:autoSpaceDE w:val="0"/>
+        <w:autoSpaceDN w:val="0"/>
+        <w:adjustRightInd w:val="0"/>
+        <w:spacing w:after="0" w:line="240" w:lineRule="auto"/>
+      </w:pPr>
+      <w:r>
+        <w:t xml:space="preserve">En changes </w:t>
+      </w:r>
+      <w:r>
+        <w:t>not staged for commit vemos los  ficheros que han sido modificados desde el ultimo commit, para prepararlos para poder sincronizarlos con el repositorio debemos un git add por cada fichero, en mi caso "</w:t>
+      </w:r>
+      <w:r>
+        <w:rPr>
+          <w:b/>
+        </w:rPr>
+        <w:t>git add Index.html</w:t>
+      </w:r>
+      <w:r>
+        <w:t>" y "</w:t>
+      </w:r>
+      <w:r>
+        <w:rPr>
+          <w:b/>
+        </w:rPr>
+        <w:t>git add 'Manual git.docx</w:t>
+      </w:r>
+      <w:r>
+        <w:t>'".</w:t>
+      </w:r>
+    </w:p>
+    <w:p>
+      <w:pPr>
+        <w:autoSpaceDE w:val="0"/>
+        <w:autoSpaceDN w:val="0"/>
+        <w:adjustRightInd w:val="0"/>
+        <w:spacing w:after="0" w:line="240" w:lineRule="auto"/>
+      </w:pPr>
+      <w:r>
+        <w:t>Si volvemos a ejecutar un git status veremos que ya estan preparados los ficheros para un commit.</w:t>
+      </w:r>
+    </w:p>
+    <w:p>
+      <w:pPr>
+        <w:autoSpaceDE w:val="0"/>
+        <w:autoSpaceDN w:val="0"/>
+        <w:adjustRightInd w:val="0"/>
+        <w:spacing w:after="0" w:line="240" w:lineRule="auto"/>
+      </w:pPr>
+    </w:p>
+    <w:p>
+      <w:pPr>
+        <w:autoSpaceDE w:val="0"/>
+        <w:autoSpaceDN w:val="0"/>
+        <w:adjustRightInd w:val="0"/>
+        <w:spacing w:after="0" w:line="240" w:lineRule="auto"/>
+      </w:pPr>
+      <w:r>
+        <w:rPr>
+          <w:noProof/>
+          <w:lang w:eastAsia="es-ES"/>
+        </w:rPr>
+        <w:drawing>
+          <wp:inline distT="0" distB="0" distL="0" distR="0">
+            <wp:extent cx="5201376" cy="2953162"/>
+            <wp:effectExtent l="19050" t="0" r="0" b="0"/>
+            <wp:docPr id="12" name="11 Imagen" descr="13.PNG"/>
+            <wp:cNvGraphicFramePr>
+              <a:graphicFrameLocks xmlns:a="http://schemas.openxmlformats.org/drawingml/2006/main" noChangeAspect="1"/>
+            </wp:cNvGraphicFramePr>
+            <a:graphic xmlns:a="http://schemas.openxmlformats.org/drawingml/2006/main">
+              <a:graphicData uri="http://schemas.openxmlformats.org/drawingml/2006/picture">
+                <pic:pic xmlns:pic="http://schemas.openxmlformats.org/drawingml/2006/picture">
+                  <pic:nvPicPr>
+                    <pic:cNvPr id="0" name="13.PNG"/>
+                    <pic:cNvPicPr/>
+                  </pic:nvPicPr>
+                  <pic:blipFill>
+                    <a:blip r:embed="rId15"/>
+                    <a:stretch>
+                      <a:fillRect/>
+                    </a:stretch>
+                  </pic:blipFill>
+                  <pic:spPr>
+                    <a:xfrm>
+                      <a:off x="0" y="0"/>
+                      <a:ext cx="5201376" cy="2953162"/>
+                    </a:xfrm>
+                    <a:prstGeom prst="rect">
+                      <a:avLst/>
+                    </a:prstGeom>
+                  </pic:spPr>
+                </pic:pic>
+              </a:graphicData>
+            </a:graphic>
+          </wp:inline>
+        </w:drawing>
+      </w:r>
+    </w:p>
+    <w:p>
+      <w:pPr>
+        <w:autoSpaceDE w:val="0"/>
+        <w:autoSpaceDN w:val="0"/>
+        <w:adjustRightInd w:val="0"/>
+        <w:spacing w:after="0" w:line="240" w:lineRule="auto"/>
+      </w:pPr>
+      <w:r>
+        <w:t>El siguiente paso es ejecutar el commit "</w:t>
+      </w:r>
+      <w:r>
+        <w:rPr>
+          <w:b/>
+        </w:rPr>
+        <w:t>git commit</w:t>
+      </w:r>
+      <w:r>
+        <w:rPr>
+          <w:b/>
+        </w:rPr>
+        <w:t xml:space="preserve">  -m "Primera actualizacion"</w:t>
+      </w:r>
+      <w:r>
+        <w:t>" ;</w:t>
+      </w:r>
+    </w:p>
+    <w:p>
+      <w:pPr>
+        <w:autoSpaceDE w:val="0"/>
+        <w:autoSpaceDN w:val="0"/>
+        <w:adjustRightInd w:val="0"/>
+        <w:spacing w:after="0" w:line="240" w:lineRule="auto"/>
+      </w:pPr>
+      <w:r>
+        <w:rPr>
+          <w:noProof/>
+          <w:lang w:eastAsia="es-ES"/>
+        </w:rPr>
+        <w:lastRenderedPageBreak/>
+        <w:drawing>
+          <wp:inline distT="0" distB="0" distL="0" distR="0">
+            <wp:extent cx="5258534" cy="571580"/>
+            <wp:effectExtent l="19050" t="0" r="0" b="0"/>
+            <wp:docPr id="13" name="12 Imagen" descr="14.PNG"/>
+            <wp:cNvGraphicFramePr>
+              <a:graphicFrameLocks xmlns:a="http://schemas.openxmlformats.org/drawingml/2006/main" noChangeAspect="1"/>
+            </wp:cNvGraphicFramePr>
+            <a:graphic xmlns:a="http://schemas.openxmlformats.org/drawingml/2006/main">
+              <a:graphicData uri="http://schemas.openxmlformats.org/drawingml/2006/picture">
+                <pic:pic xmlns:pic="http://schemas.openxmlformats.org/drawingml/2006/picture">
+                  <pic:nvPicPr>
+                    <pic:cNvPr id="0" name="14.PNG"/>
+                    <pic:cNvPicPr/>
+                  </pic:nvPicPr>
+                  <pic:blipFill>
+                    <a:blip r:embed="rId16"/>
+                    <a:stretch>
+                      <a:fillRect/>
+                    </a:stretch>
+                  </pic:blipFill>
+                  <pic:spPr>
+                    <a:xfrm>
+                      <a:off x="0" y="0"/>
+                      <a:ext cx="5258534" cy="571580"/>
+                    </a:xfrm>
+                    <a:prstGeom prst="rect">
+                      <a:avLst/>
+                    </a:prstGeom>
+                  </pic:spPr>
+                </pic:pic>
+              </a:graphicData>
+            </a:graphic>
+          </wp:inline>
+        </w:drawing>
+      </w:r>
+    </w:p>
+    <w:p>
+      <w:pPr>
+        <w:autoSpaceDE w:val="0"/>
+        <w:autoSpaceDN w:val="0"/>
+        <w:adjustRightInd w:val="0"/>
+        <w:spacing w:after="0" w:line="240" w:lineRule="auto"/>
+      </w:pPr>
+      <w:r>
+        <w:t>Y con esto ya estamos listos para actualizar el repositorio ejecutando "</w:t>
+      </w:r>
+      <w:r>
+        <w:rPr>
+          <w:b/>
+        </w:rPr>
+        <w:t>git push</w:t>
+      </w:r>
+      <w:r>
+        <w:t>".</w:t>
+      </w:r>
+    </w:p>
+    <w:p>
+      <w:pPr>
+        <w:autoSpaceDE w:val="0"/>
+        <w:autoSpaceDN w:val="0"/>
+        <w:adjustRightInd w:val="0"/>
+        <w:spacing w:after="0" w:line="240" w:lineRule="auto"/>
+      </w:pPr>
+      <w:r>
+        <w:rPr>
+          <w:noProof/>
+          <w:lang w:eastAsia="es-ES"/>
+        </w:rPr>
+        <w:drawing>
+          <wp:inline distT="0" distB="0" distL="0" distR="0">
+            <wp:extent cx="5400040" cy="1377950"/>
+            <wp:effectExtent l="19050" t="0" r="0" b="0"/>
+            <wp:docPr id="14" name="13 Imagen" descr="15.PNG"/>
+            <wp:cNvGraphicFramePr>
+              <a:graphicFrameLocks xmlns:a="http://schemas.openxmlformats.org/drawingml/2006/main" noChangeAspect="1"/>
+            </wp:cNvGraphicFramePr>
+            <a:graphic xmlns:a="http://schemas.openxmlformats.org/drawingml/2006/main">
+              <a:graphicData uri="http://schemas.openxmlformats.org/drawingml/2006/picture">
+                <pic:pic xmlns:pic="http://schemas.openxmlformats.org/drawingml/2006/picture">
+                  <pic:nvPicPr>
+                    <pic:cNvPr id="0" name="15.PNG"/>
+                    <pic:cNvPicPr/>
+                  </pic:nvPicPr>
+                  <pic:blipFill>
+                    <a:blip r:embed="rId17"/>
+                    <a:stretch>
+                      <a:fillRect/>
+                    </a:stretch>
+                  </pic:blipFill>
+                  <pic:spPr>
+                    <a:xfrm>
+                      <a:off x="0" y="0"/>
+                      <a:ext cx="5400040" cy="1377950"/>
+                    </a:xfrm>
+                    <a:prstGeom prst="rect">
+                      <a:avLst/>
+                    </a:prstGeom>
+                  </pic:spPr>
+                </pic:pic>
+              </a:graphicData>
+            </a:graphic>
+          </wp:inline>
+        </w:drawing>
+      </w:r>
+    </w:p>
+    <w:p>
+      <w:pPr>
+        <w:autoSpaceDE w:val="0"/>
+        <w:autoSpaceDN w:val="0"/>
+        <w:adjustRightInd w:val="0"/>
+        <w:spacing w:after="0" w:line="240" w:lineRule="auto"/>
+      </w:pPr>
+      <w:r>
+        <w:t>En la web de github podemos confirmar que el nuevo commit se a realizado correctamente.</w:t>
+      </w:r>
+    </w:p>
+    <w:p>
+      <w:pPr>
+        <w:autoSpaceDE w:val="0"/>
+        <w:autoSpaceDN w:val="0"/>
+        <w:adjustRightInd w:val="0"/>
+        <w:spacing w:after="0" w:line="240" w:lineRule="auto"/>
+      </w:pPr>
+      <w:r>
+        <w:rPr>
+          <w:noProof/>
+          <w:lang w:eastAsia="es-ES"/>
+        </w:rPr>
+        <w:drawing>
+          <wp:inline distT="0" distB="0" distL="0" distR="0">
+            <wp:extent cx="5400040" cy="747395"/>
+            <wp:effectExtent l="19050" t="0" r="0" b="0"/>
+            <wp:docPr id="16" name="15 Imagen" descr="16.PNG"/>
+            <wp:cNvGraphicFramePr>
+              <a:graphicFrameLocks xmlns:a="http://schemas.openxmlformats.org/drawingml/2006/main" noChangeAspect="1"/>
+            </wp:cNvGraphicFramePr>
+            <a:graphic xmlns:a="http://schemas.openxmlformats.org/drawingml/2006/main">
+              <a:graphicData uri="http://schemas.openxmlformats.org/drawingml/2006/picture">
+                <pic:pic xmlns:pic="http://schemas.openxmlformats.org/drawingml/2006/picture">
+                  <pic:nvPicPr>
+                    <pic:cNvPr id="0" name="16.PNG"/>
+                    <pic:cNvPicPr/>
+                  </pic:nvPicPr>
+                  <pic:blipFill>
+                    <a:blip r:embed="rId18"/>
+                    <a:stretch>
+                      <a:fillRect/>
+                    </a:stretch>
+                  </pic:blipFill>
+                  <pic:spPr>
+                    <a:xfrm>
+                      <a:off x="0" y="0"/>
+                      <a:ext cx="5400040" cy="747395"/>
+                    </a:xfrm>
+                    <a:prstGeom prst="rect">
+                      <a:avLst/>
+                    </a:prstGeom>
+                  </pic:spPr>
+                </pic:pic>
+              </a:graphicData>
+            </a:graphic>
+          </wp:inline>
+        </w:drawing>
+      </w:r>
+    </w:p>
+    <w:p>
+      <w:pPr>
+        <w:autoSpaceDE w:val="0"/>
+        <w:autoSpaceDN w:val="0"/>
+        <w:adjustRightInd w:val="0"/>
+        <w:spacing w:after="0" w:line="240" w:lineRule="auto"/>
+      </w:pPr>
+    </w:p>
+    <w:p>
+      <w:pPr>
+        <w:autoSpaceDE w:val="0"/>
+        <w:autoSpaceDN w:val="0"/>
+        <w:adjustRightInd w:val="0"/>
+        <w:spacing w:after="0" w:line="240" w:lineRule="auto"/>
+      </w:pPr>
+      <w:r>
+        <w:t>Cuarto punto, clonado de repositorios externos.</w:t>
+      </w:r>
+    </w:p>
+    <w:p>
+      <w:pPr>
+        <w:autoSpaceDE w:val="0"/>
+        <w:autoSpaceDN w:val="0"/>
+        <w:adjustRightInd w:val="0"/>
+        <w:spacing w:after="0" w:line="240" w:lineRule="auto"/>
+      </w:pPr>
+      <w:r>
+        <w:t>Creamos una carpeta para el proyecto a clonar y con cd entramos en ella desde git bash.</w:t>
+      </w:r>
+    </w:p>
+    <w:p>
+      <w:pPr>
+        <w:autoSpaceDE w:val="0"/>
+        <w:autoSpaceDN w:val="0"/>
+        <w:adjustRightInd w:val="0"/>
+        <w:spacing w:after="0" w:line="240" w:lineRule="auto"/>
+        <w:rPr>
+          <w:rFonts w:ascii="Lucida Console" w:hAnsi="Lucida Console" w:cs="Lucida Console"/>
+          <w:sz w:val="18"/>
+          <w:szCs w:val="18"/>
+        </w:rPr>
+      </w:pPr>
+      <w:r>
+        <w:rPr>
+          <w:rFonts w:ascii="Lucida Console" w:hAnsi="Lucida Console" w:cs="Lucida Console"/>
+          <w:sz w:val="18"/>
+          <w:szCs w:val="18"/>
+        </w:rPr>
+        <w:t>"</w:t>
+      </w:r>
+      <w:r>
+        <w:rPr>
+          <w:rFonts w:ascii="Lucida Console" w:hAnsi="Lucida Console" w:cs="Lucida Console"/>
+          <w:b/>
+          <w:sz w:val="18"/>
+          <w:szCs w:val="18"/>
+        </w:rPr>
+        <w:t>cd /C/Users/Sergio-RV/Documents/Clon</w:t>
+      </w:r>
+      <w:r>
+        <w:rPr>
+          <w:rFonts w:ascii="Lucida Console" w:hAnsi="Lucida Console" w:cs="Lucida Console"/>
+          <w:sz w:val="18"/>
+          <w:szCs w:val="18"/>
+        </w:rPr>
+        <w:t>"</w:t>
+      </w:r>
+    </w:p>
+    <w:p>
+      <w:pPr>
+        <w:autoSpaceDE w:val="0"/>
+        <w:autoSpaceDN w:val="0"/>
+        <w:adjustRightInd w:val="0"/>
+        <w:spacing w:after="0" w:line="240" w:lineRule="auto"/>
+        <w:rPr>
+          <w:rFonts w:ascii="Lucida Console" w:hAnsi="Lucida Console" w:cs="Lucida Console"/>
+          <w:sz w:val="18"/>
+          <w:szCs w:val="18"/>
+        </w:rPr>
+      </w:pPr>
+    </w:p>
+    <w:p>
+      <w:pPr>
+        <w:autoSpaceDE w:val="0"/>
+        <w:autoSpaceDN w:val="0"/>
+        <w:adjustRightInd w:val="0"/>
+        <w:spacing w:after="0" w:line="240" w:lineRule="auto"/>
+      </w:pPr>
+      <w:r>
+        <w:t>Seguidamente ejecutamos "</w:t>
+      </w:r>
+      <w:r>
+        <w:rPr>
+          <w:b/>
+        </w:rPr>
+        <w:t>git init</w:t>
+      </w:r>
+      <w:r>
+        <w:t>" para indicar que esa es la carpeta donde se alojara el proyecto.</w:t>
+      </w:r>
+    </w:p>
+    <w:p>
+      <w:pPr>
+        <w:autoSpaceDE w:val="0"/>
+        <w:autoSpaceDN w:val="0"/>
+        <w:adjustRightInd w:val="0"/>
+        <w:spacing w:after="0" w:line="240" w:lineRule="auto"/>
+      </w:pPr>
+      <w:r>
+        <w:rPr>
+          <w:noProof/>
+          <w:lang w:eastAsia="es-ES"/>
+        </w:rPr>
+        <w:drawing>
+          <wp:inline distT="0" distB="0" distL="0" distR="0">
+            <wp:extent cx="5363324" cy="1524213"/>
+            <wp:effectExtent l="19050" t="0" r="8776" b="0"/>
+            <wp:docPr id="5" name="4 Imagen" descr="1.PNG"/>
+            <wp:cNvGraphicFramePr>
+              <a:graphicFrameLocks xmlns:a="http://schemas.openxmlformats.org/drawingml/2006/main" noChangeAspect="1"/>
+            </wp:cNvGraphicFramePr>
+            <a:graphic xmlns:a="http://schemas.openxmlformats.org/drawingml/2006/main">
+              <a:graphicData uri="http://schemas.openxmlformats.org/drawingml/2006/picture">
+                <pic:pic xmlns:pic="http://schemas.openxmlformats.org/drawingml/2006/picture">
+                  <pic:nvPicPr>
+                    <pic:cNvPr id="0" name="1.PNG"/>
+                    <pic:cNvPicPr/>
+                  </pic:nvPicPr>
+                  <pic:blipFill>
+                    <a:blip r:embed="rId19"/>
+                    <a:stretch>
+                      <a:fillRect/>
+                    </a:stretch>
+                  </pic:blipFill>
+                  <pic:spPr>
+                    <a:xfrm>
+                      <a:off x="0" y="0"/>
+                      <a:ext cx="5363324" cy="1524213"/>
+                    </a:xfrm>
+                    <a:prstGeom prst="rect">
+                      <a:avLst/>
+                    </a:prstGeom>
+                  </pic:spPr>
+                </pic:pic>
+              </a:graphicData>
+            </a:graphic>
+          </wp:inline>
+        </w:drawing>
+      </w:r>
+    </w:p>
+    <w:p>
+      <w:pPr>
+        <w:autoSpaceDE w:val="0"/>
+        <w:autoSpaceDN w:val="0"/>
+        <w:adjustRightInd w:val="0"/>
+        <w:spacing w:after="0" w:line="240" w:lineRule="auto"/>
+      </w:pPr>
+      <w:r>
+        <w:t>Y ya solo hay que ejecutar el comando "</w:t>
+      </w:r>
+      <w:r>
+        <w:rPr>
+          <w:rFonts w:ascii="Lucida Console" w:hAnsi="Lucida Console" w:cs="Lucida Console"/>
+          <w:b/>
+          <w:sz w:val="18"/>
+          <w:szCs w:val="18"/>
+        </w:rPr>
+        <w:t>git clone https://github.com/joseca93/miprimerproyecto.git</w:t>
+      </w:r>
+      <w:r>
+        <w:t>" y se descargara el contenido del repositorio a clonar.</w:t>
+      </w:r>
+    </w:p>
+    <w:p>
+      <w:pPr>
+        <w:autoSpaceDE w:val="0"/>
+        <w:autoSpaceDN w:val="0"/>
+        <w:adjustRightInd w:val="0"/>
+        <w:spacing w:after="0" w:line="240" w:lineRule="auto"/>
+      </w:pPr>
+      <w:r>
+        <w:rPr>
+          <w:noProof/>
+          <w:lang w:eastAsia="es-ES"/>
+        </w:rPr>
+        <w:drawing>
+          <wp:inline distT="0" distB="0" distL="0" distR="0">
+            <wp:extent cx="5391903" cy="1686160"/>
+            <wp:effectExtent l="19050" t="0" r="0" b="0"/>
+            <wp:docPr id="15" name="14 Imagen" descr="2.PNG"/>
+            <wp:cNvGraphicFramePr>
+              <a:graphicFrameLocks xmlns:a="http://schemas.openxmlformats.org/drawingml/2006/main" noChangeAspect="1"/>
+            </wp:cNvGraphicFramePr>
+            <a:graphic xmlns:a="http://schemas.openxmlformats.org/drawingml/2006/main">
+              <a:graphicData uri="http://schemas.openxmlformats.org/drawingml/2006/picture">
+                <pic:pic xmlns:pic="http://schemas.openxmlformats.org/drawingml/2006/picture">
+                  <pic:nvPicPr>
+                    <pic:cNvPr id="0" name="2.PNG"/>
+                    <pic:cNvPicPr/>
+                  </pic:nvPicPr>
+                  <pic:blipFill>
+                    <a:blip r:embed="rId20"/>
+                    <a:stretch>
+                      <a:fillRect/>
+                    </a:stretch>
+                  </pic:blipFill>
+                  <pic:spPr>
+                    <a:xfrm>
+                      <a:off x="0" y="0"/>
+                      <a:ext cx="5391903" cy="1686160"/>
+                    </a:xfrm>
+                    <a:prstGeom prst="rect">
+                      <a:avLst/>
+                    </a:prstGeom>
+                  </pic:spPr>
+                </pic:pic>
+              </a:graphicData>
+            </a:graphic>
+          </wp:inline>
+        </w:drawing>
+      </w:r>
+    </w:p>
+    <w:p>
+      <w:pPr>
+        <w:autoSpaceDE w:val="0"/>
+        <w:autoSpaceDN w:val="0"/>
+        <w:adjustRightInd w:val="0"/>
+        <w:spacing w:after="0" w:line="240" w:lineRule="auto"/>
+      </w:pPr>
+      <w:r>
+        <w:t>Para subir una actualizacion a el repositorio clonado se realizaria de la misma manera que a uno propio.</w:t>
+      </w:r>
+    </w:p>
+    <w:p>
+      <w:pPr>
+        <w:autoSpaceDE w:val="0"/>
+        <w:autoSpaceDN w:val="0"/>
+        <w:adjustRightInd w:val="0"/>
+        <w:spacing w:after="0" w:line="240" w:lineRule="auto"/>
+      </w:pPr>
+      <w:r>
+        <w:lastRenderedPageBreak/>
+        <w:t>"</w:t>
+      </w:r>
+      <w:r>
+        <w:rPr>
+          <w:b/>
+        </w:rPr>
+        <w:t>git status</w:t>
+      </w:r>
+      <w:r>
+        <w:t>", "</w:t>
+      </w:r>
+      <w:r>
+        <w:rPr>
+          <w:b/>
+        </w:rPr>
+        <w:t>git add miprimerproyecto/</w:t>
+      </w:r>
+      <w:r>
+        <w:t>", "</w:t>
+      </w:r>
+      <w:r>
+        <w:rPr>
+          <w:b/>
+        </w:rPr>
+        <w:t>git status</w:t>
+      </w:r>
+      <w:r>
+        <w:t>".</w:t>
+      </w:r>
+      <w:r>
+        <w:rPr>
+          <w:noProof/>
+          <w:lang w:eastAsia="es-ES"/>
+        </w:rPr>
+        <w:drawing>
+          <wp:inline distT="0" distB="0" distL="0" distR="0">
+            <wp:extent cx="5115639" cy="4229691"/>
+            <wp:effectExtent l="19050" t="0" r="8811" b="0"/>
+            <wp:docPr id="17" name="16 Imagen" descr="4.PNG"/>
+            <wp:cNvGraphicFramePr>
+              <a:graphicFrameLocks xmlns:a="http://schemas.openxmlformats.org/drawingml/2006/main" noChangeAspect="1"/>
+            </wp:cNvGraphicFramePr>
+            <a:graphic xmlns:a="http://schemas.openxmlformats.org/drawingml/2006/main">
+              <a:graphicData uri="http://schemas.openxmlformats.org/drawingml/2006/picture">
+                <pic:pic xmlns:pic="http://schemas.openxmlformats.org/drawingml/2006/picture">
+                  <pic:nvPicPr>
+                    <pic:cNvPr id="0" name="4.PNG"/>
+                    <pic:cNvPicPr/>
+                  </pic:nvPicPr>
+                  <pic:blipFill>
+                    <a:blip r:embed="rId21"/>
+                    <a:stretch>
+                      <a:fillRect/>
+                    </a:stretch>
+                  </pic:blipFill>
+                  <pic:spPr>
+                    <a:xfrm>
+                      <a:off x="0" y="0"/>
+                      <a:ext cx="5115639" cy="4229691"/>
+                    </a:xfrm>
+                    <a:prstGeom prst="rect">
+                      <a:avLst/>
+                    </a:prstGeom>
+                  </pic:spPr>
+                </pic:pic>
+              </a:graphicData>
+            </a:graphic>
+          </wp:inline>
+        </w:drawing>
+      </w:r>
+    </w:p>
+    <w:p>
+      <w:pPr>
+        <w:autoSpaceDE w:val="0"/>
+        <w:autoSpaceDN w:val="0"/>
+        <w:adjustRightInd w:val="0"/>
+        <w:spacing w:after="0" w:line="240" w:lineRule="auto"/>
+      </w:pPr>
+      <w:r>
+        <w:t>seguidamente un "</w:t>
+      </w:r>
+      <w:r>
+        <w:rPr>
+          <w:b/>
+        </w:rPr>
+        <w:t>git commit</w:t>
+      </w:r>
+      <w:r>
+        <w:t>" para dejar preparados los ficheros a sincronizar con el repositorio.</w:t>
+      </w:r>
+    </w:p>
+    <w:p>
+      <w:pPr>
+        <w:autoSpaceDE w:val="0"/>
+        <w:autoSpaceDN w:val="0"/>
+        <w:adjustRightInd w:val="0"/>
+        <w:spacing w:after="0" w:line="240" w:lineRule="auto"/>
+      </w:pPr>
+      <w:r>
+        <w:rPr>
+          <w:noProof/>
+          <w:lang w:eastAsia="es-ES"/>
+        </w:rPr>
+        <w:drawing>
+          <wp:inline distT="0" distB="0" distL="0" distR="0">
+            <wp:extent cx="5068008" cy="1448002"/>
+            <wp:effectExtent l="19050" t="0" r="0" b="0"/>
+            <wp:docPr id="18" name="17 Imagen" descr="5.PNG"/>
             <wp:cNvGraphicFramePr>
               <a:graphicFrameLocks xmlns:a="http://schemas.openxmlformats.org/drawingml/2006/main" noChangeAspect="1"/>
             </wp:cNvGraphicFramePr>
@@ -992,7 +1833,7 @@
                     <pic:cNvPicPr/>
                   </pic:nvPicPr>
                   <pic:blipFill>
-                    <a:blip r:embed="rId13"/>
+                    <a:blip r:embed="rId22"/>
                     <a:stretch>
                       <a:fillRect/>
                     </a:stretch>
@@ -1000,7 +1841,7 @@
                   <pic:spPr>
                     <a:xfrm>
                       <a:off x="0" y="0"/>
-                      <a:ext cx="5400040" cy="3241675"/>
+                      <a:ext cx="5068008" cy="1448002"/>
                     </a:xfrm>
                     <a:prstGeom prst="rect">
                       <a:avLst/>
@@ -1021,76 +1862,67 @@
         <w:spacing w:after="0" w:line="240" w:lineRule="auto"/>
       </w:pPr>
       <w:r>
-        <w:lastRenderedPageBreak/>
-        <w:t>En changes to be committed muestra lo que se subira al repositorio si hacemos un push.</w:t>
-      </w:r>
-    </w:p>
-    <w:p>
-      <w:pPr>
-        <w:autoSpaceDE w:val="0"/>
-        <w:autoSpaceDN w:val="0"/>
-        <w:adjustRightInd w:val="0"/>
-        <w:spacing w:after="0" w:line="240" w:lineRule="auto"/>
-      </w:pPr>
-      <w:r>
-        <w:t>En changes not staged for commit muestra los ficheros que han sido modificados.</w:t>
-      </w:r>
-    </w:p>
-    <w:p>
-      <w:pPr>
-        <w:autoSpaceDE w:val="0"/>
-        <w:autoSpaceDN w:val="0"/>
-        <w:adjustRightInd w:val="0"/>
-        <w:spacing w:after="0" w:line="240" w:lineRule="auto"/>
-      </w:pPr>
-      <w:r>
-        <w:t>Y en Untracked files muestra los ficheros que estan en la carpeta pero que no se subiran a el repositorio si no los añades.</w:t>
-      </w:r>
-    </w:p>
-    <w:p>
-      <w:pPr>
-        <w:autoSpaceDE w:val="0"/>
-        <w:autoSpaceDN w:val="0"/>
-        <w:adjustRightInd w:val="0"/>
-        <w:spacing w:after="0" w:line="240" w:lineRule="auto"/>
-      </w:pPr>
-      <w:r>
-        <w:t>ejecuto los siguientes comandos "</w:t>
-      </w:r>
-      <w:r>
-        <w:rPr>
-          <w:b/>
-        </w:rPr>
-        <w:t>git add 'Manual git.docx'</w:t>
-      </w:r>
-      <w:r>
-        <w:t>" y "</w:t>
-      </w:r>
-      <w:r>
-        <w:rPr>
-          <w:b/>
-        </w:rPr>
-        <w:t>git status</w:t>
-      </w:r>
-      <w:r>
-        <w:t>" para tener el siguiente resultado.</w:t>
-      </w:r>
-    </w:p>
-    <w:p>
-      <w:pPr>
-        <w:autoSpaceDE w:val="0"/>
-        <w:autoSpaceDN w:val="0"/>
-        <w:adjustRightInd w:val="0"/>
-        <w:spacing w:after="0" w:line="240" w:lineRule="auto"/>
-      </w:pPr>
-      <w:r>
-        <w:rPr>
+        <w:t>ejecutamos el comando "</w:t>
+      </w:r>
+      <w:r>
+        <w:rPr>
+          <w:rFonts w:ascii="Lucida Console" w:hAnsi="Lucida Console" w:cs="Lucida Console"/>
+          <w:b/>
+          <w:sz w:val="18"/>
+          <w:szCs w:val="18"/>
+        </w:rPr>
+        <w:t>git remote add joseca https://github.com/joseca93/miprimerproyecto.git</w:t>
+      </w:r>
+      <w:r>
+        <w:t>" para que git reconozca el repositorio con el alias joseca (o el nombre con el que quieras identificarlo).</w:t>
+      </w:r>
+    </w:p>
+    <w:p>
+      <w:pPr>
+        <w:autoSpaceDE w:val="0"/>
+        <w:autoSpaceDN w:val="0"/>
+        <w:adjustRightInd w:val="0"/>
+        <w:spacing w:after="0" w:line="240" w:lineRule="auto"/>
+      </w:pPr>
+      <w:r>
+        <w:t>Y finalmente con el comando "</w:t>
+      </w:r>
+      <w:r>
+        <w:rPr>
+          <w:rFonts w:ascii="Lucida Console" w:hAnsi="Lucida Console" w:cs="Lucida Console"/>
+          <w:b/>
+          <w:sz w:val="18"/>
+          <w:szCs w:val="18"/>
+        </w:rPr>
+        <w:t>git push</w:t>
+      </w:r>
+      <w:r>
+        <w:t>" sincronizamos el repositorio con nuestro proyecto.</w:t>
+      </w:r>
+    </w:p>
+    <w:p>
+      <w:pPr>
+        <w:autoSpaceDE w:val="0"/>
+        <w:autoSpaceDN w:val="0"/>
+        <w:adjustRightInd w:val="0"/>
+        <w:spacing w:after="0" w:line="240" w:lineRule="auto"/>
+        <w:rPr>
+          <w:rFonts w:ascii="Lucida Console" w:hAnsi="Lucida Console" w:cs="Lucida Console"/>
+          <w:sz w:val="18"/>
+          <w:szCs w:val="18"/>
+        </w:rPr>
+      </w:pPr>
+      <w:r>
+        <w:rPr>
+          <w:rFonts w:ascii="Lucida Console" w:hAnsi="Lucida Console" w:cs="Lucida Console"/>
           <w:noProof/>
+          <w:sz w:val="18"/>
+          <w:szCs w:val="18"/>
           <w:lang w:eastAsia="es-ES"/>
         </w:rPr>
         <w:drawing>
           <wp:inline distT="0" distB="0" distL="0" distR="0">
-            <wp:extent cx="4883838" cy="3339548"/>
+            <wp:extent cx="5400040" cy="1702435"/>
             <wp:effectExtent l="19050" t="0" r="0" b="0"/>
             <wp:docPr id="6" name="5 Imagen" descr="6.PNG"/>
             <wp:cNvGraphicFramePr>
@@ -1104,7 +1936,7 @@
                     <pic:cNvPicPr/>
                   </pic:nvPicPr>
                   <pic:blipFill>
-                    <a:blip r:embed="rId14"/>
+                    <a:blip r:embed="rId23"/>
                     <a:stretch>
                       <a:fillRect/>
                     </a:stretch>
@@ -1112,7 +1944,7 @@
                   <pic:spPr>
                     <a:xfrm>
                       <a:off x="0" y="0"/>
-                      <a:ext cx="4890131" cy="3343851"/>
+                      <a:ext cx="5400040" cy="1702435"/>
                     </a:xfrm>
                     <a:prstGeom prst="rect">
                       <a:avLst/>
@@ -1123,17 +1955,6 @@
             </a:graphic>
           </wp:inline>
         </w:drawing>
-      </w:r>
-    </w:p>
-    <w:p>
-      <w:pPr>
-        <w:autoSpaceDE w:val="0"/>
-        <w:autoSpaceDN w:val="0"/>
-        <w:adjustRightInd w:val="0"/>
-        <w:spacing w:after="0" w:line="240" w:lineRule="auto"/>
-      </w:pPr>
-      <w:r>
-        <w:t>En mi caso ya lo tengo todo listo para sincronizar con el repositorio con un push</w:t>
       </w:r>
     </w:p>
     <w:sectPr>

</xml_diff>

<commit_message>
Actualizacion final y fusion de manual de git y gitkraken.
</commit_message>
<xml_diff>
--- a/Manual git.docx
+++ b/Manual git.docx
@@ -44,7 +44,35 @@
           <w:b/>
           <w:sz w:val="32"/>
         </w:rPr>
-        <w:t>, creacion del repositorio en github.</w:t>
+        <w:t xml:space="preserve">, </w:t>
+      </w:r>
+      <w:r>
+        <w:rPr>
+          <w:b/>
+          <w:sz w:val="32"/>
+        </w:rPr>
+        <w:t>creación</w:t>
+      </w:r>
+      <w:r>
+        <w:rPr>
+          <w:b/>
+          <w:sz w:val="32"/>
+        </w:rPr>
+        <w:t xml:space="preserve"> del repositorio en </w:t>
+      </w:r>
+      <w:r>
+        <w:rPr>
+          <w:b/>
+          <w:sz w:val="32"/>
+        </w:rPr>
+        <w:t>github</w:t>
+      </w:r>
+      <w:r>
+        <w:rPr>
+          <w:b/>
+          <w:sz w:val="32"/>
+        </w:rPr>
+        <w:t>.</w:t>
       </w:r>
     </w:p>
     <w:p>
@@ -124,7 +152,31 @@
         <w:rPr>
           <w:sz w:val="24"/>
         </w:rPr>
-        <w:t xml:space="preserve"> Pulsamos en el boton + de la parte superior derecha y en el desplegabl pulsamos new repository para acceder a la </w:t>
+        <w:t xml:space="preserve"> Pulsamos en el </w:t>
+      </w:r>
+      <w:r>
+        <w:rPr>
+          <w:sz w:val="24"/>
+        </w:rPr>
+        <w:t>botón</w:t>
+      </w:r>
+      <w:r>
+        <w:rPr>
+          <w:sz w:val="24"/>
+        </w:rPr>
+        <w:t xml:space="preserve"> + de la parte superior derecha y en el </w:t>
+      </w:r>
+      <w:r>
+        <w:rPr>
+          <w:sz w:val="24"/>
+        </w:rPr>
+        <w:t>desplegable</w:t>
+      </w:r>
+      <w:r>
+        <w:rPr>
+          <w:sz w:val="24"/>
+        </w:rPr>
+        <w:t xml:space="preserve"> pulsamos new repository para acceder a la </w:t>
       </w:r>
       <w:hyperlink r:id="rId6" w:history="1">
         <w:r>
@@ -132,7 +184,21 @@
             <w:rStyle w:val="Hipervnculo"/>
             <w:sz w:val="24"/>
           </w:rPr>
-          <w:t>zona de creacion de repositorios</w:t>
+          <w:t xml:space="preserve">zona de </w:t>
+        </w:r>
+        <w:r>
+          <w:rPr>
+            <w:rStyle w:val="Hipervnculo"/>
+            <w:sz w:val="24"/>
+          </w:rPr>
+          <w:t>creación</w:t>
+        </w:r>
+        <w:r>
+          <w:rPr>
+            <w:rStyle w:val="Hipervnculo"/>
+            <w:sz w:val="24"/>
+          </w:rPr>
+          <w:t xml:space="preserve"> de repositorios</w:t>
         </w:r>
       </w:hyperlink>
       <w:r>
@@ -198,7 +264,31 @@
         <w:rPr>
           <w:sz w:val="24"/>
         </w:rPr>
-        <w:t>En repository name ponemos el nombre que le queremos asignar a nuestro nuevo repositorio, en Description una pequeña descripcion de este repositorio (opcional), y en los radiobutton public y private seleccionaremos la privacidad de nuestro nuevo repositorio, public si queremos dar acceso publico o private si no queremos que cualquiera pueda acceder a nuestro nuevo repositorio.</w:t>
+        <w:t xml:space="preserve">En repository name ponemos el nombre que le queremos asignar a nuestro nuevo repositorio, en Description una pequeña </w:t>
+      </w:r>
+      <w:r>
+        <w:rPr>
+          <w:sz w:val="24"/>
+        </w:rPr>
+        <w:t>descripción</w:t>
+      </w:r>
+      <w:r>
+        <w:rPr>
+          <w:sz w:val="24"/>
+        </w:rPr>
+        <w:t xml:space="preserve"> de este repositorio (opcional), y en los radiobutton public y private seleccionaremos la privacidad de nuestro nuevo repositorio, public si queremos dar acceso </w:t>
+      </w:r>
+      <w:r>
+        <w:rPr>
+          <w:sz w:val="24"/>
+        </w:rPr>
+        <w:t>público</w:t>
+      </w:r>
+      <w:r>
+        <w:rPr>
+          <w:sz w:val="24"/>
+        </w:rPr>
+        <w:t xml:space="preserve"> o private si no queremos que cualquiera pueda acceder a nuestro nuevo repositorio.</w:t>
       </w:r>
     </w:p>
     <w:p>
@@ -232,7 +322,35 @@
           <w:b/>
           <w:sz w:val="32"/>
         </w:rPr>
-        <w:t>Segundo punto, creacion del proyecto y sincronizacion con el repositorio</w:t>
+        <w:t xml:space="preserve">Segundo punto, </w:t>
+      </w:r>
+      <w:r>
+        <w:rPr>
+          <w:b/>
+          <w:sz w:val="32"/>
+        </w:rPr>
+        <w:t>creación</w:t>
+      </w:r>
+      <w:r>
+        <w:rPr>
+          <w:b/>
+          <w:sz w:val="32"/>
+        </w:rPr>
+        <w:t xml:space="preserve"> del proyecto y </w:t>
+      </w:r>
+      <w:r>
+        <w:rPr>
+          <w:b/>
+          <w:sz w:val="32"/>
+        </w:rPr>
+        <w:t>sincronización</w:t>
+      </w:r>
+      <w:r>
+        <w:rPr>
+          <w:b/>
+          <w:sz w:val="32"/>
+        </w:rPr>
+        <w:t xml:space="preserve"> con el repositorio</w:t>
       </w:r>
     </w:p>
     <w:p>
@@ -313,7 +431,31 @@
         <w:rPr>
           <w:sz w:val="24"/>
         </w:rPr>
-        <w:t>a carpeta oculta llamada ".git", ademas marcara la capeta del proyecto como (Master)</w:t>
+        <w:t xml:space="preserve">a carpeta oculta llamada ".git", </w:t>
+      </w:r>
+      <w:r>
+        <w:rPr>
+          <w:sz w:val="24"/>
+        </w:rPr>
+        <w:t>además</w:t>
+      </w:r>
+      <w:r>
+        <w:rPr>
+          <w:sz w:val="24"/>
+        </w:rPr>
+        <w:t xml:space="preserve"> marcara la capeta del proyecto como (</w:t>
+      </w:r>
+      <w:r>
+        <w:rPr>
+          <w:sz w:val="24"/>
+        </w:rPr>
+        <w:t>Máster</w:t>
+      </w:r>
+      <w:r>
+        <w:rPr>
+          <w:sz w:val="24"/>
+        </w:rPr>
+        <w:t>)</w:t>
       </w:r>
     </w:p>
     <w:p>
@@ -526,7 +668,25 @@
           <w:szCs w:val="22"/>
           <w:lang w:eastAsia="en-US"/>
         </w:rPr>
-        <w:t>" podemos confirmar que el repositorio se añadio correctamente.</w:t>
+        <w:t xml:space="preserve">" podemos confirmar que el repositorio se </w:t>
+      </w:r>
+      <w:r>
+        <w:rPr>
+          <w:rFonts w:asciiTheme="minorHAnsi" w:eastAsiaTheme="minorHAnsi" w:hAnsiTheme="minorHAnsi" w:cstheme="minorBidi"/>
+          <w:sz w:val="24"/>
+          <w:szCs w:val="22"/>
+          <w:lang w:eastAsia="en-US"/>
+        </w:rPr>
+        <w:t>añadió</w:t>
+      </w:r>
+      <w:r>
+        <w:rPr>
+          <w:rFonts w:asciiTheme="minorHAnsi" w:eastAsiaTheme="minorHAnsi" w:hAnsiTheme="minorHAnsi" w:cstheme="minorBidi"/>
+          <w:sz w:val="24"/>
+          <w:szCs w:val="22"/>
+          <w:lang w:eastAsia="en-US"/>
+        </w:rPr>
+        <w:t xml:space="preserve"> correctamente.</w:t>
       </w:r>
     </w:p>
     <w:p>
@@ -576,7 +736,16 @@
           <w:szCs w:val="22"/>
           <w:lang w:eastAsia="en-US"/>
         </w:rPr>
-        <w:t>Para subir la primera version</w:t>
+        <w:t xml:space="preserve">Para subir la primera </w:t>
+      </w:r>
+      <w:r>
+        <w:rPr>
+          <w:rFonts w:asciiTheme="minorHAnsi" w:eastAsiaTheme="minorHAnsi" w:hAnsiTheme="minorHAnsi" w:cstheme="minorBidi"/>
+          <w:sz w:val="24"/>
+          <w:szCs w:val="22"/>
+          <w:lang w:eastAsia="en-US"/>
+        </w:rPr>
+        <w:t>versión</w:t>
       </w:r>
       <w:r>
         <w:rPr>
@@ -665,15 +834,57 @@
           <w:sz w:val="24"/>
           <w:lang w:val="en-US"/>
         </w:rPr>
-        <w:t xml:space="preserve"> seguidamente hacemos un commit: "</w:t>
-      </w:r>
-      <w:r>
-        <w:rPr>
-          <w:b/>
+        <w:t xml:space="preserve"> </w:t>
+      </w:r>
+      <w:proofErr w:type="spellStart"/>
+      <w:r>
+        <w:rPr>
           <w:sz w:val="24"/>
           <w:lang w:val="en-US"/>
         </w:rPr>
-        <w:t>git commit -m "first commit""</w:t>
+        <w:t>seguidamente</w:t>
+      </w:r>
+      <w:proofErr w:type="spellEnd"/>
+      <w:r>
+        <w:rPr>
+          <w:sz w:val="24"/>
+          <w:lang w:val="en-US"/>
+        </w:rPr>
+        <w:t xml:space="preserve"> </w:t>
+      </w:r>
+      <w:proofErr w:type="spellStart"/>
+      <w:r>
+        <w:rPr>
+          <w:sz w:val="24"/>
+          <w:lang w:val="en-US"/>
+        </w:rPr>
+        <w:t>hacemos</w:t>
+      </w:r>
+      <w:proofErr w:type="spellEnd"/>
+      <w:r>
+        <w:rPr>
+          <w:sz w:val="24"/>
+          <w:lang w:val="en-US"/>
+        </w:rPr>
+        <w:t xml:space="preserve"> un commit: "</w:t>
+      </w:r>
+      <w:proofErr w:type="spellStart"/>
+      <w:r>
+        <w:rPr>
+          <w:b/>
+          <w:sz w:val="24"/>
+          <w:lang w:val="en-US"/>
+        </w:rPr>
+        <w:t>git</w:t>
+      </w:r>
+      <w:proofErr w:type="spellEnd"/>
+      <w:r>
+        <w:rPr>
+          <w:b/>
+          <w:sz w:val="24"/>
+          <w:lang w:val="en-US"/>
+        </w:rPr>
+        <w:t xml:space="preserve"> commit -m "first commit""</w:t>
       </w:r>
     </w:p>
     <w:p>
@@ -800,7 +1011,25 @@
           <w:lang w:eastAsia="en-US"/>
         </w:rPr>
         <w:lastRenderedPageBreak/>
-        <w:t>Para ello nos pedira nuestro usuario y contraseña de github en una ventana emergente.</w:t>
+        <w:t xml:space="preserve">Para ello nos </w:t>
+      </w:r>
+      <w:r>
+        <w:rPr>
+          <w:rFonts w:asciiTheme="minorHAnsi" w:eastAsiaTheme="minorHAnsi" w:hAnsiTheme="minorHAnsi" w:cstheme="minorBidi"/>
+          <w:sz w:val="24"/>
+          <w:szCs w:val="22"/>
+          <w:lang w:eastAsia="en-US"/>
+        </w:rPr>
+        <w:t>pedirá</w:t>
+      </w:r>
+      <w:r>
+        <w:rPr>
+          <w:rFonts w:asciiTheme="minorHAnsi" w:eastAsiaTheme="minorHAnsi" w:hAnsiTheme="minorHAnsi" w:cstheme="minorBidi"/>
+          <w:sz w:val="24"/>
+          <w:szCs w:val="22"/>
+          <w:lang w:eastAsia="en-US"/>
+        </w:rPr>
+        <w:t xml:space="preserve"> nuestro usuario y contraseña de github en una ventana emergente.</w:t>
       </w:r>
     </w:p>
     <w:p>
@@ -948,7 +1177,25 @@
           <w:szCs w:val="22"/>
           <w:lang w:eastAsia="en-US"/>
         </w:rPr>
-        <w:t>En la pagina de nuestro proyecto de github podemos confirmar nuestros cambios.</w:t>
+        <w:t xml:space="preserve">En la </w:t>
+      </w:r>
+      <w:r>
+        <w:rPr>
+          <w:rFonts w:asciiTheme="minorHAnsi" w:eastAsiaTheme="minorHAnsi" w:hAnsiTheme="minorHAnsi" w:cstheme="minorBidi"/>
+          <w:sz w:val="22"/>
+          <w:szCs w:val="22"/>
+          <w:lang w:eastAsia="en-US"/>
+        </w:rPr>
+        <w:t>página</w:t>
+      </w:r>
+      <w:r>
+        <w:rPr>
+          <w:rFonts w:asciiTheme="minorHAnsi" w:eastAsiaTheme="minorHAnsi" w:hAnsiTheme="minorHAnsi" w:cstheme="minorBidi"/>
+          <w:sz w:val="22"/>
+          <w:szCs w:val="22"/>
+          <w:lang w:eastAsia="en-US"/>
+        </w:rPr>
+        <w:t xml:space="preserve"> de nuestro proyecto de github podemos confirmar nuestros cambios.</w:t>
       </w:r>
     </w:p>
     <w:p>
@@ -1071,7 +1318,52 @@
           <w:szCs w:val="22"/>
           <w:lang w:eastAsia="en-US"/>
         </w:rPr>
-        <w:t>Segun vaya modificandose el proyecto se podra ir sincronizando con github.</w:t>
+        <w:t>Según</w:t>
+      </w:r>
+      <w:r>
+        <w:rPr>
+          <w:rFonts w:asciiTheme="minorHAnsi" w:eastAsiaTheme="minorHAnsi" w:hAnsiTheme="minorHAnsi" w:cstheme="minorBidi"/>
+          <w:sz w:val="22"/>
+          <w:szCs w:val="22"/>
+          <w:lang w:eastAsia="en-US"/>
+        </w:rPr>
+        <w:t xml:space="preserve"> vaya </w:t>
+      </w:r>
+      <w:r>
+        <w:rPr>
+          <w:rFonts w:asciiTheme="minorHAnsi" w:eastAsiaTheme="minorHAnsi" w:hAnsiTheme="minorHAnsi" w:cstheme="minorBidi"/>
+          <w:sz w:val="22"/>
+          <w:szCs w:val="22"/>
+          <w:lang w:eastAsia="en-US"/>
+        </w:rPr>
+        <w:t>modificándose</w:t>
+      </w:r>
+      <w:r>
+        <w:rPr>
+          <w:rFonts w:asciiTheme="minorHAnsi" w:eastAsiaTheme="minorHAnsi" w:hAnsiTheme="minorHAnsi" w:cstheme="minorBidi"/>
+          <w:sz w:val="22"/>
+          <w:szCs w:val="22"/>
+          <w:lang w:eastAsia="en-US"/>
+        </w:rPr>
+        <w:t xml:space="preserve"> el proyecto se </w:t>
+      </w:r>
+      <w:r>
+        <w:rPr>
+          <w:rFonts w:asciiTheme="minorHAnsi" w:eastAsiaTheme="minorHAnsi" w:hAnsiTheme="minorHAnsi" w:cstheme="minorBidi"/>
+          <w:sz w:val="22"/>
+          <w:szCs w:val="22"/>
+          <w:lang w:eastAsia="en-US"/>
+        </w:rPr>
+        <w:t>podrá</w:t>
+      </w:r>
+      <w:r>
+        <w:rPr>
+          <w:rFonts w:asciiTheme="minorHAnsi" w:eastAsiaTheme="minorHAnsi" w:hAnsiTheme="minorHAnsi" w:cstheme="minorBidi"/>
+          <w:sz w:val="22"/>
+          <w:szCs w:val="22"/>
+          <w:lang w:eastAsia="en-US"/>
+        </w:rPr>
+        <w:t xml:space="preserve"> ir sincronizando con github.</w:t>
       </w:r>
     </w:p>
     <w:p>
@@ -1207,7 +1499,13 @@
         <w:spacing w:after="0" w:line="240" w:lineRule="auto"/>
       </w:pPr>
       <w:r>
-        <w:t>Si volvemos a ejecutar un git status veremos que ya estan preparados los ficheros para un commit.</w:t>
+        <w:t xml:space="preserve">Si volvemos a ejecutar un git status veremos que ya </w:t>
+      </w:r>
+      <w:r>
+        <w:t>están</w:t>
+      </w:r>
+      <w:r>
+        <w:t xml:space="preserve"> preparados los ficheros para un commit.</w:t>
       </w:r>
     </w:p>
     <w:p>
@@ -1420,7 +1718,21 @@
         <w:spacing w:after="0" w:line="240" w:lineRule="auto"/>
       </w:pPr>
       <w:r>
-        <w:t>En la web de github podemos confirmar que el nuevo commit se a realizado correctamente.</w:t>
+        <w:t xml:space="preserve">En la web de github podemos confirmar que el nuevo </w:t>
+      </w:r>
+      <w:proofErr w:type="spellStart"/>
+      <w:r>
+        <w:t>commit</w:t>
+      </w:r>
+      <w:proofErr w:type="spellEnd"/>
+      <w:r>
+        <w:t xml:space="preserve"> se </w:t>
+      </w:r>
+      <w:r>
+        <w:t>ha</w:t>
+      </w:r>
+      <w:r>
+        <w:t xml:space="preserve"> realizado correctamente.</w:t>
       </w:r>
     </w:p>
     <w:p>
@@ -1486,8 +1798,16 @@
         <w:autoSpaceDN w:val="0"/>
         <w:adjustRightInd w:val="0"/>
         <w:spacing w:after="0" w:line="240" w:lineRule="auto"/>
-      </w:pPr>
-      <w:r>
+        <w:rPr>
+          <w:b/>
+          <w:sz w:val="32"/>
+        </w:rPr>
+      </w:pPr>
+      <w:r>
+        <w:rPr>
+          <w:b/>
+          <w:sz w:val="32"/>
+        </w:rPr>
         <w:t>Cuarto punto, clonado de repositorios externos.</w:t>
       </w:r>
     </w:p>
@@ -1702,45 +2022,99 @@
         <w:spacing w:after="0" w:line="240" w:lineRule="auto"/>
       </w:pPr>
       <w:r>
-        <w:t>Para subir una actualizacion a el repositorio clonado se realizaria de la misma manera que a uno propio.</w:t>
-      </w:r>
-    </w:p>
-    <w:p>
-      <w:pPr>
-        <w:autoSpaceDE w:val="0"/>
-        <w:autoSpaceDN w:val="0"/>
-        <w:adjustRightInd w:val="0"/>
-        <w:spacing w:after="0" w:line="240" w:lineRule="auto"/>
-      </w:pPr>
-      <w:r>
+        <w:t xml:space="preserve">Para subir una </w:t>
+      </w:r>
+      <w:r>
+        <w:t>actualización</w:t>
+      </w:r>
+      <w:r>
+        <w:t xml:space="preserve"> a </w:t>
+      </w:r>
+      <w:r>
+        <w:t>él</w:t>
+      </w:r>
+      <w:r>
+        <w:t xml:space="preserve"> repositorio clonado se </w:t>
+      </w:r>
+      <w:r>
+        <w:t>realizaría</w:t>
+      </w:r>
+      <w:r>
+        <w:t xml:space="preserve"> de la misma manera que a uno propio.</w:t>
+      </w:r>
+    </w:p>
+    <w:p>
+      <w:pPr>
+        <w:autoSpaceDE w:val="0"/>
+        <w:autoSpaceDN w:val="0"/>
+        <w:adjustRightInd w:val="0"/>
+        <w:spacing w:after="0" w:line="240" w:lineRule="auto"/>
+        <w:rPr>
+          <w:lang w:val="en-US"/>
+        </w:rPr>
+      </w:pPr>
+      <w:r>
+        <w:rPr>
+          <w:lang w:val="en-US"/>
+        </w:rPr>
         <w:lastRenderedPageBreak/>
         <w:t>"</w:t>
       </w:r>
-      <w:r>
-        <w:rPr>
-          <w:b/>
+      <w:proofErr w:type="spellStart"/>
+      <w:r>
+        <w:rPr>
+          <w:b/>
+          <w:lang w:val="en-US"/>
+        </w:rPr>
+        <w:t>git</w:t>
+      </w:r>
+      <w:proofErr w:type="spellEnd"/>
+      <w:r>
+        <w:rPr>
+          <w:b/>
+          <w:lang w:val="en-US"/>
+        </w:rPr>
+        <w:t xml:space="preserve"> status</w:t>
+      </w:r>
+      <w:r>
+        <w:rPr>
+          <w:lang w:val="en-US"/>
+        </w:rPr>
+        <w:t>", "</w:t>
+      </w:r>
+      <w:proofErr w:type="spellStart"/>
+      <w:r>
+        <w:rPr>
+          <w:b/>
+          <w:lang w:val="en-US"/>
+        </w:rPr>
+        <w:t>git</w:t>
+      </w:r>
+      <w:proofErr w:type="spellEnd"/>
+      <w:r>
+        <w:rPr>
+          <w:b/>
+          <w:lang w:val="en-US"/>
+        </w:rPr>
+        <w:t xml:space="preserve"> add miprimerproyecto/</w:t>
+      </w:r>
+      <w:r>
+        <w:rPr>
+          <w:lang w:val="en-US"/>
+        </w:rPr>
+        <w:t>", "</w:t>
+      </w:r>
+      <w:r>
+        <w:rPr>
+          <w:b/>
+          <w:lang w:val="en-US"/>
         </w:rPr>
         <w:t>git status</w:t>
       </w:r>
       <w:r>
-        <w:t>", "</w:t>
-      </w:r>
-      <w:r>
-        <w:rPr>
-          <w:b/>
-        </w:rPr>
-        <w:t>git add miprimerproyecto/</w:t>
-      </w:r>
-      <w:r>
-        <w:t>", "</w:t>
-      </w:r>
-      <w:r>
-        <w:rPr>
-          <w:b/>
-        </w:rPr>
-        <w:t>git status</w:t>
-      </w:r>
-      <w:r>
+        <w:rPr>
+          <w:lang w:val="en-US"/>
+        </w:rPr>
         <w:t>".</w:t>
       </w:r>
       <w:r>
@@ -1956,6 +2330,560 @@
           </wp:inline>
         </w:drawing>
       </w:r>
+    </w:p>
+    <w:p>
+      <w:pPr>
+        <w:rPr>
+          <w:rFonts w:ascii="Lucida Console" w:hAnsi="Lucida Console" w:cs="Lucida Console"/>
+          <w:sz w:val="18"/>
+          <w:szCs w:val="18"/>
+        </w:rPr>
+      </w:pPr>
+      <w:r>
+        <w:rPr>
+          <w:rFonts w:ascii="Lucida Console" w:hAnsi="Lucida Console" w:cs="Lucida Console"/>
+          <w:sz w:val="18"/>
+          <w:szCs w:val="18"/>
+        </w:rPr>
+        <w:br w:type="page"/>
+      </w:r>
+    </w:p>
+    <w:p>
+      <w:pPr>
+        <w:jc w:val="center"/>
+        <w:rPr>
+          <w:b/>
+          <w:sz w:val="32"/>
+        </w:rPr>
+      </w:pPr>
+      <w:proofErr w:type="spellStart"/>
+      <w:r>
+        <w:rPr>
+          <w:b/>
+          <w:sz w:val="32"/>
+        </w:rPr>
+        <w:lastRenderedPageBreak/>
+        <w:t>Git</w:t>
+      </w:r>
+      <w:proofErr w:type="spellEnd"/>
+      <w:r>
+        <w:rPr>
+          <w:b/>
+          <w:sz w:val="32"/>
+        </w:rPr>
+        <w:t xml:space="preserve"> </w:t>
+      </w:r>
+      <w:proofErr w:type="spellStart"/>
+      <w:r>
+        <w:rPr>
+          <w:b/>
+          <w:sz w:val="32"/>
+        </w:rPr>
+        <w:t>Kraken</w:t>
+      </w:r>
+      <w:proofErr w:type="spellEnd"/>
+    </w:p>
+    <w:p>
+      <w:pPr>
+        <w:rPr>
+          <w:b/>
+          <w:sz w:val="32"/>
+        </w:rPr>
+      </w:pPr>
+      <w:r>
+        <w:rPr>
+          <w:b/>
+          <w:sz w:val="32"/>
+        </w:rPr>
+        <w:t>Clonado de repositorio.</w:t>
+      </w:r>
+    </w:p>
+    <w:p>
+      <w:r>
+        <w:t xml:space="preserve">Primeramente clonaremos un repositorio de </w:t>
+      </w:r>
+      <w:proofErr w:type="spellStart"/>
+      <w:r>
+        <w:t>git</w:t>
+      </w:r>
+      <w:proofErr w:type="spellEnd"/>
+      <w:r>
+        <w:t xml:space="preserve"> que ya tengamos creado pulsando en </w:t>
+      </w:r>
+      <w:proofErr w:type="spellStart"/>
+      <w:r>
+        <w:t>File</w:t>
+      </w:r>
+      <w:proofErr w:type="spellEnd"/>
+      <w:r>
+        <w:t>&gt;Clone Repo y indicando la carpeta local donde queremos clonar el repositorio (</w:t>
+      </w:r>
+      <w:proofErr w:type="spellStart"/>
+      <w:r>
+        <w:t>where</w:t>
+      </w:r>
+      <w:proofErr w:type="spellEnd"/>
+      <w:r>
+        <w:t xml:space="preserve"> </w:t>
+      </w:r>
+      <w:proofErr w:type="spellStart"/>
+      <w:r>
+        <w:t>to</w:t>
+      </w:r>
+      <w:proofErr w:type="spellEnd"/>
+      <w:r>
+        <w:t xml:space="preserve"> clone </w:t>
+      </w:r>
+      <w:proofErr w:type="spellStart"/>
+      <w:r>
+        <w:t>to</w:t>
+      </w:r>
+      <w:proofErr w:type="spellEnd"/>
+      <w:r>
+        <w:t xml:space="preserve">). y en </w:t>
+      </w:r>
+      <w:proofErr w:type="spellStart"/>
+      <w:r>
+        <w:t>repository</w:t>
+      </w:r>
+      <w:proofErr w:type="spellEnd"/>
+      <w:r>
+        <w:t xml:space="preserve"> </w:t>
+      </w:r>
+      <w:proofErr w:type="spellStart"/>
+      <w:r>
+        <w:t>to</w:t>
+      </w:r>
+      <w:proofErr w:type="spellEnd"/>
+      <w:r>
+        <w:t xml:space="preserve"> clone ponemos la </w:t>
+      </w:r>
+      <w:proofErr w:type="spellStart"/>
+      <w:r>
+        <w:t>url</w:t>
+      </w:r>
+      <w:proofErr w:type="spellEnd"/>
+      <w:r>
+        <w:t xml:space="preserve"> de nuestro repositorio, en mi caso al estar ya añadido en </w:t>
+      </w:r>
+      <w:proofErr w:type="spellStart"/>
+      <w:r>
+        <w:t>git</w:t>
+      </w:r>
+      <w:proofErr w:type="spellEnd"/>
+      <w:r>
+        <w:t xml:space="preserve"> mediante comandos ya me aparece para seleccionar, y pulsamos clone de repo, con esto se descargara el repositorio.</w:t>
+      </w:r>
+      <w:r>
+        <w:rPr>
+          <w:noProof/>
+          <w:lang w:eastAsia="es-ES"/>
+        </w:rPr>
+        <w:drawing>
+          <wp:inline distT="0" distB="0" distL="0" distR="0">
+            <wp:extent cx="5400040" cy="3315970"/>
+            <wp:effectExtent l="19050" t="0" r="0" b="0"/>
+            <wp:docPr id="19" name="0 Imagen" descr="1.PNG"/>
+            <wp:cNvGraphicFramePr>
+              <a:graphicFrameLocks xmlns:a="http://schemas.openxmlformats.org/drawingml/2006/main" noChangeAspect="1"/>
+            </wp:cNvGraphicFramePr>
+            <a:graphic xmlns:a="http://schemas.openxmlformats.org/drawingml/2006/main">
+              <a:graphicData uri="http://schemas.openxmlformats.org/drawingml/2006/picture">
+                <pic:pic xmlns:pic="http://schemas.openxmlformats.org/drawingml/2006/picture">
+                  <pic:nvPicPr>
+                    <pic:cNvPr id="0" name="1.PNG"/>
+                    <pic:cNvPicPr/>
+                  </pic:nvPicPr>
+                  <pic:blipFill>
+                    <a:blip r:embed="rId24"/>
+                    <a:stretch>
+                      <a:fillRect/>
+                    </a:stretch>
+                  </pic:blipFill>
+                  <pic:spPr>
+                    <a:xfrm>
+                      <a:off x="0" y="0"/>
+                      <a:ext cx="5400040" cy="3315970"/>
+                    </a:xfrm>
+                    <a:prstGeom prst="rect">
+                      <a:avLst/>
+                    </a:prstGeom>
+                  </pic:spPr>
+                </pic:pic>
+              </a:graphicData>
+            </a:graphic>
+          </wp:inline>
+        </w:drawing>
+      </w:r>
+    </w:p>
+    <w:p>
+      <w:r>
+        <w:rPr>
+          <w:noProof/>
+          <w:lang w:eastAsia="es-ES"/>
+        </w:rPr>
+        <w:drawing>
+          <wp:inline distT="0" distB="0" distL="0" distR="0">
+            <wp:extent cx="5400040" cy="1016000"/>
+            <wp:effectExtent l="19050" t="0" r="0" b="0"/>
+            <wp:docPr id="20" name="1 Imagen" descr="2.PNG"/>
+            <wp:cNvGraphicFramePr>
+              <a:graphicFrameLocks xmlns:a="http://schemas.openxmlformats.org/drawingml/2006/main" noChangeAspect="1"/>
+            </wp:cNvGraphicFramePr>
+            <a:graphic xmlns:a="http://schemas.openxmlformats.org/drawingml/2006/main">
+              <a:graphicData uri="http://schemas.openxmlformats.org/drawingml/2006/picture">
+                <pic:pic xmlns:pic="http://schemas.openxmlformats.org/drawingml/2006/picture">
+                  <pic:nvPicPr>
+                    <pic:cNvPr id="0" name="2.PNG"/>
+                    <pic:cNvPicPr/>
+                  </pic:nvPicPr>
+                  <pic:blipFill>
+                    <a:blip r:embed="rId25"/>
+                    <a:stretch>
+                      <a:fillRect/>
+                    </a:stretch>
+                  </pic:blipFill>
+                  <pic:spPr>
+                    <a:xfrm>
+                      <a:off x="0" y="0"/>
+                      <a:ext cx="5400040" cy="1016000"/>
+                    </a:xfrm>
+                    <a:prstGeom prst="rect">
+                      <a:avLst/>
+                    </a:prstGeom>
+                  </pic:spPr>
+                </pic:pic>
+              </a:graphicData>
+            </a:graphic>
+          </wp:inline>
+        </w:drawing>
+      </w:r>
+    </w:p>
+    <w:p>
+      <w:pPr>
+        <w:rPr>
+          <w:b/>
+          <w:sz w:val="32"/>
+        </w:rPr>
+      </w:pPr>
+      <w:r>
+        <w:rPr>
+          <w:b/>
+          <w:sz w:val="32"/>
+        </w:rPr>
+        <w:t>Actualización de repositorio</w:t>
+      </w:r>
+    </w:p>
+    <w:p>
+      <w:r>
+        <w:t xml:space="preserve">Para hacer una actualización deberemos hacer cambios en nuestro proyecto, en mi caso añadí este mismo manual de </w:t>
+      </w:r>
+      <w:proofErr w:type="spellStart"/>
+      <w:r>
+        <w:t>git</w:t>
+      </w:r>
+      <w:proofErr w:type="spellEnd"/>
+      <w:r>
+        <w:t xml:space="preserve"> </w:t>
+      </w:r>
+      <w:proofErr w:type="spellStart"/>
+      <w:r>
+        <w:t>kraken</w:t>
+      </w:r>
+      <w:proofErr w:type="spellEnd"/>
+      <w:r>
+        <w:t>.</w:t>
+      </w:r>
+    </w:p>
+    <w:p>
+      <w:r>
+        <w:rPr>
+          <w:noProof/>
+          <w:lang w:eastAsia="es-ES"/>
+        </w:rPr>
+        <w:drawing>
+          <wp:inline distT="0" distB="0" distL="0" distR="0">
+            <wp:extent cx="5400040" cy="575310"/>
+            <wp:effectExtent l="19050" t="0" r="0" b="0"/>
+            <wp:docPr id="21" name="2 Imagen" descr="3.PNG"/>
+            <wp:cNvGraphicFramePr>
+              <a:graphicFrameLocks xmlns:a="http://schemas.openxmlformats.org/drawingml/2006/main" noChangeAspect="1"/>
+            </wp:cNvGraphicFramePr>
+            <a:graphic xmlns:a="http://schemas.openxmlformats.org/drawingml/2006/main">
+              <a:graphicData uri="http://schemas.openxmlformats.org/drawingml/2006/picture">
+                <pic:pic xmlns:pic="http://schemas.openxmlformats.org/drawingml/2006/picture">
+                  <pic:nvPicPr>
+                    <pic:cNvPr id="0" name="3.PNG"/>
+                    <pic:cNvPicPr/>
+                  </pic:nvPicPr>
+                  <pic:blipFill>
+                    <a:blip r:embed="rId26"/>
+                    <a:stretch>
+                      <a:fillRect/>
+                    </a:stretch>
+                  </pic:blipFill>
+                  <pic:spPr>
+                    <a:xfrm>
+                      <a:off x="0" y="0"/>
+                      <a:ext cx="5400040" cy="575310"/>
+                    </a:xfrm>
+                    <a:prstGeom prst="rect">
+                      <a:avLst/>
+                    </a:prstGeom>
+                  </pic:spPr>
+                </pic:pic>
+              </a:graphicData>
+            </a:graphic>
+          </wp:inline>
+        </w:drawing>
+      </w:r>
+    </w:p>
+    <w:p>
+      <w:r>
+        <w:t xml:space="preserve">En la lista de la derecha, donde pone </w:t>
+      </w:r>
+      <w:proofErr w:type="spellStart"/>
+      <w:r>
+        <w:t>untagged</w:t>
+      </w:r>
+      <w:proofErr w:type="spellEnd"/>
+      <w:r>
+        <w:t xml:space="preserve"> files seleccionas los ficheros que quieras incluir en la actualización y los pasas a </w:t>
+      </w:r>
+      <w:proofErr w:type="spellStart"/>
+      <w:r>
+        <w:t>tagged</w:t>
+      </w:r>
+      <w:proofErr w:type="spellEnd"/>
+      <w:r>
+        <w:t xml:space="preserve"> files, en </w:t>
+      </w:r>
+      <w:proofErr w:type="spellStart"/>
+      <w:r>
+        <w:t>commit</w:t>
+      </w:r>
+      <w:proofErr w:type="spellEnd"/>
+      <w:r>
+        <w:t xml:space="preserve"> </w:t>
+      </w:r>
+      <w:proofErr w:type="spellStart"/>
+      <w:r>
+        <w:t>message</w:t>
+      </w:r>
+      <w:proofErr w:type="spellEnd"/>
+      <w:r>
+        <w:t xml:space="preserve"> añades el mensaje que quieras darle a el </w:t>
+      </w:r>
+      <w:proofErr w:type="spellStart"/>
+      <w:r>
+        <w:t>commit</w:t>
+      </w:r>
+      <w:proofErr w:type="spellEnd"/>
+      <w:r>
+        <w:t xml:space="preserve"> y pulsas en </w:t>
+      </w:r>
+      <w:proofErr w:type="spellStart"/>
+      <w:r>
+        <w:t>commit</w:t>
+      </w:r>
+      <w:proofErr w:type="spellEnd"/>
+      <w:r>
+        <w:t>.</w:t>
+      </w:r>
+    </w:p>
+    <w:p>
+      <w:r>
+        <w:rPr>
+          <w:noProof/>
+          <w:lang w:eastAsia="es-ES"/>
+        </w:rPr>
+        <w:lastRenderedPageBreak/>
+        <w:drawing>
+          <wp:inline distT="0" distB="0" distL="0" distR="0">
+            <wp:extent cx="5400040" cy="2560955"/>
+            <wp:effectExtent l="19050" t="0" r="0" b="0"/>
+            <wp:docPr id="22" name="3 Imagen" descr="4.PNG"/>
+            <wp:cNvGraphicFramePr>
+              <a:graphicFrameLocks xmlns:a="http://schemas.openxmlformats.org/drawingml/2006/main" noChangeAspect="1"/>
+            </wp:cNvGraphicFramePr>
+            <a:graphic xmlns:a="http://schemas.openxmlformats.org/drawingml/2006/main">
+              <a:graphicData uri="http://schemas.openxmlformats.org/drawingml/2006/picture">
+                <pic:pic xmlns:pic="http://schemas.openxmlformats.org/drawingml/2006/picture">
+                  <pic:nvPicPr>
+                    <pic:cNvPr id="0" name="4.PNG"/>
+                    <pic:cNvPicPr/>
+                  </pic:nvPicPr>
+                  <pic:blipFill>
+                    <a:blip r:embed="rId27"/>
+                    <a:stretch>
+                      <a:fillRect/>
+                    </a:stretch>
+                  </pic:blipFill>
+                  <pic:spPr>
+                    <a:xfrm>
+                      <a:off x="0" y="0"/>
+                      <a:ext cx="5400040" cy="2560955"/>
+                    </a:xfrm>
+                    <a:prstGeom prst="rect">
+                      <a:avLst/>
+                    </a:prstGeom>
+                  </pic:spPr>
+                </pic:pic>
+              </a:graphicData>
+            </a:graphic>
+          </wp:inline>
+        </w:drawing>
+      </w:r>
+    </w:p>
+    <w:p>
+      <w:r>
+        <w:t xml:space="preserve">Ahora solo falta subir los cambios a él repositorio con </w:t>
+      </w:r>
+      <w:proofErr w:type="spellStart"/>
+      <w:r>
+        <w:t>push</w:t>
+      </w:r>
+      <w:proofErr w:type="spellEnd"/>
+      <w:r>
+        <w:t>.</w:t>
+      </w:r>
+    </w:p>
+    <w:p>
+      <w:r>
+        <w:rPr>
+          <w:noProof/>
+          <w:lang w:eastAsia="es-ES"/>
+        </w:rPr>
+        <w:drawing>
+          <wp:inline distT="0" distB="0" distL="0" distR="0">
+            <wp:extent cx="5400040" cy="1320800"/>
+            <wp:effectExtent l="19050" t="0" r="0" b="0"/>
+            <wp:docPr id="23" name="4 Imagen" descr="5.PNG"/>
+            <wp:cNvGraphicFramePr>
+              <a:graphicFrameLocks xmlns:a="http://schemas.openxmlformats.org/drawingml/2006/main" noChangeAspect="1"/>
+            </wp:cNvGraphicFramePr>
+            <a:graphic xmlns:a="http://schemas.openxmlformats.org/drawingml/2006/main">
+              <a:graphicData uri="http://schemas.openxmlformats.org/drawingml/2006/picture">
+                <pic:pic xmlns:pic="http://schemas.openxmlformats.org/drawingml/2006/picture">
+                  <pic:nvPicPr>
+                    <pic:cNvPr id="0" name="5.PNG"/>
+                    <pic:cNvPicPr/>
+                  </pic:nvPicPr>
+                  <pic:blipFill>
+                    <a:blip r:embed="rId28"/>
+                    <a:stretch>
+                      <a:fillRect/>
+                    </a:stretch>
+                  </pic:blipFill>
+                  <pic:spPr>
+                    <a:xfrm>
+                      <a:off x="0" y="0"/>
+                      <a:ext cx="5400040" cy="1320800"/>
+                    </a:xfrm>
+                    <a:prstGeom prst="rect">
+                      <a:avLst/>
+                    </a:prstGeom>
+                  </pic:spPr>
+                </pic:pic>
+              </a:graphicData>
+            </a:graphic>
+          </wp:inline>
+        </w:drawing>
+      </w:r>
+    </w:p>
+    <w:p>
+      <w:r>
+        <w:t>y ya tienes el repositorio actualizado.</w:t>
+      </w:r>
+    </w:p>
+    <w:p>
+      <w:pPr>
+        <w:rPr>
+          <w:b/>
+          <w:sz w:val="32"/>
+        </w:rPr>
+      </w:pPr>
+      <w:r>
+        <w:rPr>
+          <w:b/>
+          <w:sz w:val="32"/>
+        </w:rPr>
+        <w:t>Actualización de proyecto local.</w:t>
+      </w:r>
+    </w:p>
+    <w:p>
+      <w:r>
+        <w:t>En el repositorio se añadió un fichero llamado actualizacion.txt que no está en nuestro proyecto local.</w:t>
+      </w:r>
+    </w:p>
+    <w:p>
+      <w:r>
+        <w:rPr>
+          <w:noProof/>
+          <w:lang w:eastAsia="es-ES"/>
+        </w:rPr>
+        <w:drawing>
+          <wp:inline distT="0" distB="0" distL="0" distR="0">
+            <wp:extent cx="5400040" cy="1662430"/>
+            <wp:effectExtent l="19050" t="0" r="0" b="0"/>
+            <wp:docPr id="24" name="5 Imagen" descr="6.PNG"/>
+            <wp:cNvGraphicFramePr>
+              <a:graphicFrameLocks xmlns:a="http://schemas.openxmlformats.org/drawingml/2006/main" noChangeAspect="1"/>
+            </wp:cNvGraphicFramePr>
+            <a:graphic xmlns:a="http://schemas.openxmlformats.org/drawingml/2006/main">
+              <a:graphicData uri="http://schemas.openxmlformats.org/drawingml/2006/picture">
+                <pic:pic xmlns:pic="http://schemas.openxmlformats.org/drawingml/2006/picture">
+                  <pic:nvPicPr>
+                    <pic:cNvPr id="0" name="6.PNG"/>
+                    <pic:cNvPicPr/>
+                  </pic:nvPicPr>
+                  <pic:blipFill>
+                    <a:blip r:embed="rId29"/>
+                    <a:stretch>
+                      <a:fillRect/>
+                    </a:stretch>
+                  </pic:blipFill>
+                  <pic:spPr>
+                    <a:xfrm>
+                      <a:off x="0" y="0"/>
+                      <a:ext cx="5400040" cy="1662430"/>
+                    </a:xfrm>
+                    <a:prstGeom prst="rect">
+                      <a:avLst/>
+                    </a:prstGeom>
+                  </pic:spPr>
+                </pic:pic>
+              </a:graphicData>
+            </a:graphic>
+          </wp:inline>
+        </w:drawing>
+      </w:r>
+    </w:p>
+    <w:p>
+      <w:r>
+        <w:t xml:space="preserve">para descargar esta y todas las actualizaciones del proyecto hay que pulsar en </w:t>
+      </w:r>
+      <w:proofErr w:type="spellStart"/>
+      <w:r>
+        <w:t>pull</w:t>
+      </w:r>
+      <w:proofErr w:type="spellEnd"/>
+      <w:r>
+        <w:t xml:space="preserve"> para que descargue todas las actualizaciones y que tu proyecto quede sincronizado con el repositorio.</w:t>
+      </w:r>
+    </w:p>
+    <w:p>
+      <w:pPr>
+        <w:autoSpaceDE w:val="0"/>
+        <w:autoSpaceDN w:val="0"/>
+        <w:adjustRightInd w:val="0"/>
+        <w:spacing w:after="0" w:line="240" w:lineRule="auto"/>
+        <w:rPr>
+          <w:rFonts w:ascii="Lucida Console" w:hAnsi="Lucida Console" w:cs="Lucida Console"/>
+          <w:sz w:val="18"/>
+          <w:szCs w:val="18"/>
+        </w:rPr>
+      </w:pPr>
     </w:p>
     <w:sectPr>
       <w:pgSz w:w="11906" w:h="16838"/>

</xml_diff>